<commit_message>
prepared the Turkish version 2
</commit_message>
<xml_diff>
--- a/final_rep_TR.docx
+++ b/final_rep_TR.docx
@@ -205,8 +205,18 @@
         <w:autoSpaceDE w:val="0"/>
         <w:autoSpaceDN w:val="0"/>
         <w:adjustRightInd w:val="0"/>
-        <w:spacing w:after="0" w:line="240" w:lineRule="auto"/>
+        <w:spacing w:after="0"/>
         <w:jc w:val="both"/>
+        <w:rPr>
+          <w:rFonts w:eastAsia="Times New Roman" w:cstheme="minorHAnsi"/>
+          <w:bCs/>
+          <w:color w:val="00000A"/>
+          <w:kern w:val="1"/>
+          <w:szCs w:val="20"/>
+          <w:lang w:val="tr-TR"/>
+        </w:rPr>
+      </w:pPr>
+      <w:r>
         <w:rPr>
           <w:rFonts w:eastAsia="Times New Roman" w:cstheme="minorHAnsi"/>
           <w:b/>
@@ -217,201 +227,7 @@
           <w:szCs w:val="20"/>
           <w:lang w:val="tr-TR"/>
         </w:rPr>
-      </w:pPr>
-      <w:r>
-        <w:rPr>
-          <w:rFonts w:eastAsia="Times New Roman" w:cstheme="minorHAnsi"/>
-          <w:b/>
-          <w:bCs/>
-          <w:color w:val="00000A"/>
-          <w:kern w:val="1"/>
-          <w:sz w:val="44"/>
-          <w:szCs w:val="20"/>
-          <w:lang w:val="tr-TR"/>
-        </w:rPr>
-        <w:t xml:space="preserve">Identification of </w:t>
-      </w:r>
-      <w:r>
-        <w:rPr>
-          <w:rFonts w:eastAsia="Times New Roman" w:cstheme="minorHAnsi"/>
-          <w:b/>
-          <w:bCs/>
-          <w:color w:val="00000A"/>
-          <w:kern w:val="1"/>
-          <w:sz w:val="44"/>
-          <w:szCs w:val="20"/>
-          <w:lang w:val="tr-TR"/>
-        </w:rPr>
-        <w:t>u</w:t>
-      </w:r>
-      <w:r>
-        <w:rPr>
-          <w:rFonts w:eastAsia="Times New Roman" w:cstheme="minorHAnsi"/>
-          <w:b/>
-          <w:bCs/>
-          <w:color w:val="00000A"/>
-          <w:kern w:val="1"/>
-          <w:sz w:val="44"/>
-          <w:szCs w:val="20"/>
-          <w:lang w:val="tr-TR"/>
-        </w:rPr>
-        <w:t xml:space="preserve">nknown </w:t>
-      </w:r>
-      <w:r>
-        <w:rPr>
-          <w:rFonts w:eastAsia="Times New Roman" w:cstheme="minorHAnsi"/>
-          <w:b/>
-          <w:bCs/>
-          <w:color w:val="00000A"/>
-          <w:kern w:val="1"/>
-          <w:sz w:val="44"/>
-          <w:szCs w:val="20"/>
-          <w:lang w:val="tr-TR"/>
-        </w:rPr>
-        <w:t>b</w:t>
-      </w:r>
-      <w:r>
-        <w:rPr>
-          <w:rFonts w:eastAsia="Times New Roman" w:cstheme="minorHAnsi"/>
-          <w:b/>
-          <w:bCs/>
-          <w:color w:val="00000A"/>
-          <w:kern w:val="1"/>
-          <w:sz w:val="44"/>
-          <w:szCs w:val="20"/>
-          <w:lang w:val="tr-TR"/>
-        </w:rPr>
-        <w:t xml:space="preserve">acteria </w:t>
-      </w:r>
-      <w:r>
-        <w:rPr>
-          <w:rFonts w:eastAsia="Times New Roman" w:cstheme="minorHAnsi"/>
-          <w:b/>
-          <w:bCs/>
-          <w:color w:val="00000A"/>
-          <w:kern w:val="1"/>
-          <w:sz w:val="44"/>
-          <w:szCs w:val="20"/>
-          <w:lang w:val="tr-TR"/>
-        </w:rPr>
-        <w:t xml:space="preserve">by </w:t>
-      </w:r>
-      <w:r>
-        <w:rPr>
-          <w:rFonts w:eastAsia="Times New Roman" w:cstheme="minorHAnsi"/>
-          <w:b/>
-          <w:bCs/>
-          <w:color w:val="00000A"/>
-          <w:kern w:val="1"/>
-          <w:sz w:val="44"/>
-          <w:szCs w:val="20"/>
-          <w:lang w:val="tr-TR"/>
-        </w:rPr>
-        <w:t>l</w:t>
-      </w:r>
-      <w:r>
-        <w:rPr>
-          <w:rFonts w:eastAsia="Times New Roman" w:cstheme="minorHAnsi"/>
-          <w:b/>
-          <w:bCs/>
-          <w:color w:val="00000A"/>
-          <w:kern w:val="1"/>
-          <w:sz w:val="44"/>
-          <w:szCs w:val="20"/>
-          <w:lang w:val="tr-TR"/>
-        </w:rPr>
-        <w:t xml:space="preserve">ooking at </w:t>
-      </w:r>
-      <w:r>
-        <w:rPr>
-          <w:rFonts w:eastAsia="Times New Roman" w:cstheme="minorHAnsi"/>
-          <w:b/>
-          <w:bCs/>
-          <w:color w:val="00000A"/>
-          <w:kern w:val="1"/>
-          <w:sz w:val="44"/>
-          <w:szCs w:val="20"/>
-          <w:lang w:val="tr-TR"/>
-        </w:rPr>
-        <w:t>i</w:t>
-      </w:r>
-      <w:r>
-        <w:rPr>
-          <w:rFonts w:eastAsia="Times New Roman" w:cstheme="minorHAnsi"/>
-          <w:b/>
-          <w:bCs/>
-          <w:color w:val="00000A"/>
-          <w:kern w:val="1"/>
-          <w:sz w:val="44"/>
-          <w:szCs w:val="20"/>
-          <w:lang w:val="tr-TR"/>
-        </w:rPr>
-        <w:t xml:space="preserve">ts </w:t>
-      </w:r>
-      <w:r>
-        <w:rPr>
-          <w:rFonts w:eastAsia="Times New Roman" w:cstheme="minorHAnsi"/>
-          <w:b/>
-          <w:bCs/>
-          <w:color w:val="00000A"/>
-          <w:kern w:val="1"/>
-          <w:sz w:val="44"/>
-          <w:szCs w:val="20"/>
-          <w:lang w:val="tr-TR"/>
-        </w:rPr>
-        <w:t xml:space="preserve">biochemical and </w:t>
-      </w:r>
-      <w:r>
-        <w:rPr>
-          <w:rFonts w:eastAsia="Times New Roman" w:cstheme="minorHAnsi"/>
-          <w:b/>
-          <w:bCs/>
-          <w:color w:val="00000A"/>
-          <w:kern w:val="1"/>
-          <w:sz w:val="44"/>
-          <w:szCs w:val="20"/>
-          <w:lang w:val="tr-TR"/>
-        </w:rPr>
-        <w:t>p</w:t>
-      </w:r>
-      <w:r>
-        <w:rPr>
-          <w:rFonts w:eastAsia="Times New Roman" w:cstheme="minorHAnsi"/>
-          <w:b/>
-          <w:bCs/>
-          <w:color w:val="00000A"/>
-          <w:kern w:val="1"/>
-          <w:sz w:val="44"/>
-          <w:szCs w:val="20"/>
-          <w:lang w:val="tr-TR"/>
-        </w:rPr>
-        <w:t xml:space="preserve">henotypical </w:t>
-      </w:r>
-      <w:r>
-        <w:rPr>
-          <w:rFonts w:eastAsia="Times New Roman" w:cstheme="minorHAnsi"/>
-          <w:b/>
-          <w:bCs/>
-          <w:color w:val="00000A"/>
-          <w:kern w:val="1"/>
-          <w:sz w:val="44"/>
-          <w:szCs w:val="20"/>
-          <w:lang w:val="tr-TR"/>
-        </w:rPr>
-        <w:t>p</w:t>
-      </w:r>
-      <w:r>
-        <w:rPr>
-          <w:rFonts w:eastAsia="Times New Roman" w:cstheme="minorHAnsi"/>
-          <w:b/>
-          <w:bCs/>
-          <w:color w:val="00000A"/>
-          <w:kern w:val="1"/>
-          <w:sz w:val="44"/>
-          <w:szCs w:val="20"/>
-          <w:lang w:val="tr-TR"/>
-        </w:rPr>
-        <w:t>roperties</w:t>
+        <w:t>Bilinmeyen bakterilerin biyokimyasal ve fenotipik özelliklerine bakarak tanımlanması</w:t>
       </w:r>
     </w:p>
     <w:p>
@@ -444,23 +260,6 @@
           <w:color w:val="00000A"/>
           <w:kern w:val="1"/>
           <w:szCs w:val="20"/>
-          <w:lang w:val="tr-TR"/>
-        </w:rPr>
-      </w:pPr>
-    </w:p>
-    <w:p>
-      <w:pPr>
-        <w:autoSpaceDE w:val="0"/>
-        <w:autoSpaceDN w:val="0"/>
-        <w:adjustRightInd w:val="0"/>
-        <w:spacing w:after="0"/>
-        <w:jc w:val="both"/>
-        <w:rPr>
-          <w:rFonts w:eastAsia="Times New Roman" w:cstheme="minorHAnsi"/>
-          <w:bCs/>
-          <w:color w:val="00000A"/>
-          <w:kern w:val="1"/>
-          <w:szCs w:val="20"/>
           <w:vertAlign w:val="superscript"/>
           <w:lang w:val="tr-TR"/>
         </w:rPr>
@@ -560,6 +359,7 @@
         <w:jc w:val="both"/>
         <w:rPr>
           <w:rFonts w:eastAsia="Times New Roman" w:cstheme="minorHAnsi"/>
+          <w:b/>
           <w:bCs/>
           <w:color w:val="00000A"/>
           <w:kern w:val="1"/>
@@ -578,31 +378,7 @@
           <w:szCs w:val="20"/>
           <w:lang w:val="tr-TR"/>
         </w:rPr>
-        <w:t>Identification of unknown bacteria by looking at its biochemical and phenotypical properties have been around for centuries. Here I present the scientific report of the identification of our unknown bacteria (named X bacteria) by looking at its biochemical and phenotypical properties data gathered by</w:t>
-      </w:r>
-      <w:r>
-        <w:rPr>
-          <w:rFonts w:eastAsia="Times New Roman" w:cstheme="minorHAnsi"/>
-          <w:bCs/>
-          <w:color w:val="00000A"/>
-          <w:kern w:val="1"/>
-          <w:sz w:val="20"/>
-          <w:szCs w:val="20"/>
-          <w:lang w:val="tr-TR"/>
-        </w:rPr>
-        <w:t xml:space="preserve"> a</w:t>
-      </w:r>
-      <w:r>
-        <w:rPr>
-          <w:rFonts w:eastAsia="Times New Roman" w:cstheme="minorHAnsi"/>
-          <w:bCs/>
-          <w:color w:val="00000A"/>
-          <w:kern w:val="1"/>
-          <w:sz w:val="20"/>
-          <w:szCs w:val="20"/>
-          <w:lang w:val="tr-TR"/>
-        </w:rPr>
-        <w:t xml:space="preserve"> sequence of experiments that had been performed this whole semester in the MBG374 Lab. It is found that there is a high probability that the bacteria comes from the </w:t>
+        <w:t xml:space="preserve">Bilinmeyen bakterilerin biyokimyasal ve fenotipik özelliklerine bakılarak tanımlanması yüzyıllarca sürdü. Burada, tüm dönemin MBG374 Laboratuarı'nda gerçekleştirilen bir dizi deneyle toplanan biyokimyasal ve fenotipik özelliklerine bakarak, bilinmeyen bakterilerin (X bakterileri) tanımlanmasına ilişkin bilimsel raporu sunuyoruz. Bakterilerin </w:t>
       </w:r>
       <w:r>
         <w:rPr>
@@ -615,7 +391,7 @@
           <w:szCs w:val="20"/>
           <w:lang w:val="tr-TR"/>
         </w:rPr>
-        <w:t xml:space="preserve">Lactococcus </w:t>
+        <w:t>Lactococcus</w:t>
       </w:r>
       <w:r>
         <w:rPr>
@@ -627,7 +403,7 @@
           <w:szCs w:val="20"/>
           <w:lang w:val="tr-TR"/>
         </w:rPr>
-        <w:t xml:space="preserve">genus, specifically </w:t>
+        <w:t xml:space="preserve"> cinsinden, özellikle de </w:t>
       </w:r>
       <w:r>
         <w:rPr>
@@ -652,7 +428,7 @@
           <w:szCs w:val="20"/>
           <w:lang w:val="tr-TR"/>
         </w:rPr>
-        <w:t xml:space="preserve"> because it has a 95.5% similarity to our unknown bacteria and the fact that it was used in one of the lab</w:t>
+        <w:t>'ten gelme ihtimalinin yük</w:t>
       </w:r>
       <w:r>
         <w:rPr>
@@ -664,7 +440,7 @@
           <w:szCs w:val="20"/>
           <w:lang w:val="tr-TR"/>
         </w:rPr>
-        <w:t>s</w:t>
+        <w:t>sek olduğu, bilinmeyen bakte</w:t>
       </w:r>
       <w:r>
         <w:rPr>
@@ -676,7 +452,7 @@
           <w:szCs w:val="20"/>
           <w:lang w:val="tr-TR"/>
         </w:rPr>
-        <w:t xml:space="preserve"> in the university </w:t>
+        <w:t>rimize</w:t>
       </w:r>
       <w:r>
         <w:rPr>
@@ -688,7 +464,7 @@
           <w:szCs w:val="20"/>
           <w:lang w:val="tr-TR"/>
         </w:rPr>
-        <w:t>before strengthens the hypothesi</w:t>
+        <w:t xml:space="preserve"> %</w:t>
       </w:r>
       <w:r>
         <w:rPr>
@@ -700,7 +476,55 @@
           <w:szCs w:val="20"/>
           <w:lang w:val="tr-TR"/>
         </w:rPr>
-        <w:t xml:space="preserve">s that our unknown bacteria is </w:t>
+        <w:t>95.5 benzerlik gösterdiği ve üniversitemizdeki laboratuvarlardan birinde kullanıldığı gerçeğinin</w:t>
+      </w:r>
+      <w:r>
+        <w:rPr>
+          <w:rFonts w:eastAsia="Times New Roman" w:cstheme="minorHAnsi"/>
+          <w:bCs/>
+          <w:color w:val="00000A"/>
+          <w:kern w:val="1"/>
+          <w:sz w:val="20"/>
+          <w:szCs w:val="20"/>
+          <w:lang w:val="tr-TR"/>
+        </w:rPr>
+        <w:t xml:space="preserve"> b</w:t>
+      </w:r>
+      <w:r>
+        <w:rPr>
+          <w:rFonts w:eastAsia="Times New Roman" w:cstheme="minorHAnsi"/>
+          <w:bCs/>
+          <w:color w:val="00000A"/>
+          <w:kern w:val="1"/>
+          <w:sz w:val="20"/>
+          <w:szCs w:val="20"/>
+          <w:lang w:val="tr-TR"/>
+        </w:rPr>
+        <w:t>ilinmeyen bakteri</w:t>
+      </w:r>
+      <w:r>
+        <w:rPr>
+          <w:rFonts w:eastAsia="Times New Roman" w:cstheme="minorHAnsi"/>
+          <w:bCs/>
+          <w:color w:val="00000A"/>
+          <w:kern w:val="1"/>
+          <w:sz w:val="20"/>
+          <w:szCs w:val="20"/>
+          <w:lang w:val="tr-TR"/>
+        </w:rPr>
+        <w:t>mizin</w:t>
+      </w:r>
+      <w:r>
+        <w:rPr>
+          <w:rFonts w:eastAsia="Times New Roman" w:cstheme="minorHAnsi"/>
+          <w:bCs/>
+          <w:color w:val="00000A"/>
+          <w:kern w:val="1"/>
+          <w:sz w:val="20"/>
+          <w:szCs w:val="20"/>
+          <w:lang w:val="tr-TR"/>
+        </w:rPr>
+        <w:t xml:space="preserve"> </w:t>
       </w:r>
       <w:r>
         <w:rPr>
@@ -725,18 +549,11 @@
           <w:szCs w:val="20"/>
           <w:lang w:val="tr-TR"/>
         </w:rPr>
-        <w:t>.</w:t>
-      </w:r>
-    </w:p>
-    <w:p>
-      <w:pPr>
-        <w:autoSpaceDE w:val="0"/>
-        <w:autoSpaceDN w:val="0"/>
-        <w:adjustRightInd w:val="0"/>
-        <w:jc w:val="both"/>
-        <w:rPr>
-          <w:rFonts w:eastAsia="Times New Roman" w:cstheme="minorHAnsi"/>
-          <w:b/>
+        <w:t xml:space="preserve"> olduğu hipotezi</w:t>
+      </w:r>
+      <w:r>
+        <w:rPr>
+          <w:rFonts w:eastAsia="Times New Roman" w:cstheme="minorHAnsi"/>
           <w:bCs/>
           <w:color w:val="00000A"/>
           <w:kern w:val="1"/>
@@ -744,7 +561,8 @@
           <w:szCs w:val="20"/>
           <w:lang w:val="tr-TR"/>
         </w:rPr>
-      </w:pPr>
+        <w:t xml:space="preserve"> güçlendiği bulunmuştur.</w:t>
+      </w:r>
     </w:p>
     <w:p>
       <w:pPr>
@@ -799,7 +617,7 @@
           <w:lang w:val="tr-TR"/>
         </w:rPr>
         <w:lastRenderedPageBreak/>
-        <w:t>INTRODUCTION</w:t>
+        <w:t>GİRİŞ</w:t>
       </w:r>
     </w:p>
     <w:p>
@@ -812,6 +630,7 @@
           <w:rFonts w:eastAsia="Times New Roman" w:cstheme="minorHAnsi"/>
           <w:color w:val="00000A"/>
           <w:kern w:val="1"/>
+          <w:sz w:val="20"/>
           <w:szCs w:val="24"/>
           <w:lang w:val="tr-TR"/>
         </w:rPr>
@@ -825,7 +644,18 @@
           <w:szCs w:val="24"/>
           <w:lang w:val="tr-TR"/>
         </w:rPr>
-        <w:t xml:space="preserve">Bacteria are single-celled microorganisms, it's so tiny that it can only be seen by the help of microscope. Bacteria are classified and identified to distinguish one organism from another and to group similar organisms by criteria of interest to microbiologists or other scientists. The most important level of this type of classification is the species level </w:t>
+        <w:t>Bakteriler tek hücreli mikroorganizmalar, o kadar küçük ki sadece mikroskop yardımı ile görülebilir. Bakteriler, bir organizmayı diğerinden ayırmak için sınıflandırılır ve tanımlanır ve benzer organizmaları, ilgi kriterlerine göre, mikrobiyologlara veya diğer bilim adamlarına göre gruplandırır. Bu sınıflandırmanın en öneml</w:t>
+      </w:r>
+      <w:r>
+        <w:rPr>
+          <w:rFonts w:eastAsia="Times New Roman" w:cstheme="minorHAnsi"/>
+          <w:color w:val="00000A"/>
+          <w:kern w:val="1"/>
+          <w:sz w:val="20"/>
+          <w:szCs w:val="24"/>
+          <w:lang w:val="tr-TR"/>
+        </w:rPr>
+        <w:t>i seviyesi türlerin seviyesidir</w:t>
       </w:r>
       <w:r>
         <w:rPr>
@@ -848,29 +678,29 @@
           <w:szCs w:val="24"/>
           <w:lang w:val="tr-TR"/>
         </w:rPr>
-        <w:t>. As it was mentioned before bacteria are so tiny that even</w:t>
-      </w:r>
-      <w:r>
-        <w:rPr>
-          <w:rFonts w:eastAsia="Times New Roman" w:cstheme="minorHAnsi"/>
-          <w:color w:val="00000A"/>
-          <w:kern w:val="1"/>
-          <w:sz w:val="20"/>
-          <w:szCs w:val="24"/>
-          <w:lang w:val="tr-TR"/>
-        </w:rPr>
-        <w:t xml:space="preserve"> </w:t>
-      </w:r>
-      <w:r>
-        <w:rPr>
-          <w:rFonts w:eastAsia="Times New Roman" w:cstheme="minorHAnsi"/>
-          <w:color w:val="00000A"/>
-          <w:kern w:val="1"/>
-          <w:sz w:val="20"/>
-          <w:szCs w:val="24"/>
-          <w:lang w:val="tr-TR"/>
-        </w:rPr>
-        <w:t>though it can be seen from microscope to understand about the bacteria better, other methods need to be performed. Using methods like microscopical, medical, serological and biochemical methods to classify bacteria are called bacterial identification.</w:t>
+        <w:t>. Daha önce belirtildiği gibi bakteriler o kadar küçüktür ki, bakterileri daha iyi anlamak için mikroskoptan görülebilse bile,</w:t>
+      </w:r>
+      <w:r>
+        <w:rPr>
+          <w:rFonts w:eastAsia="Times New Roman" w:cstheme="minorHAnsi"/>
+          <w:color w:val="00000A"/>
+          <w:kern w:val="1"/>
+          <w:sz w:val="20"/>
+          <w:szCs w:val="24"/>
+          <w:lang w:val="tr-TR"/>
+        </w:rPr>
+        <w:t xml:space="preserve"> tanımlanması için</w:t>
+      </w:r>
+      <w:r>
+        <w:rPr>
+          <w:rFonts w:eastAsia="Times New Roman" w:cstheme="minorHAnsi"/>
+          <w:color w:val="00000A"/>
+          <w:kern w:val="1"/>
+          <w:sz w:val="20"/>
+          <w:szCs w:val="24"/>
+          <w:lang w:val="tr-TR"/>
+        </w:rPr>
+        <w:t xml:space="preserve"> diğer yöntemlerin uygulanması gerekir. Bakterileri sınıflandırmak için mikroskopik, tıbbi, serolojik ve biyokimyasal yöntemler gibi yöntemlerin kullanılması bakteriyel tanımlama olarak adlandırılır.</w:t>
       </w:r>
     </w:p>
     <w:p>
@@ -883,6 +713,7 @@
           <w:rFonts w:eastAsia="Times New Roman" w:cstheme="minorHAnsi"/>
           <w:color w:val="00000A"/>
           <w:kern w:val="1"/>
+          <w:sz w:val="20"/>
           <w:szCs w:val="24"/>
           <w:lang w:val="tr-TR"/>
         </w:rPr>
@@ -896,7 +727,7 @@
           <w:szCs w:val="24"/>
           <w:lang w:val="tr-TR"/>
         </w:rPr>
-        <w:t xml:space="preserve">Bacterial identification is necessary because of several things. Bacterial identification allows us to identify the disease, select suitable drugs, evaluate the treatment progress of a patient and for other industrial purposes. Unlike the other microorganisms, bacteria are easily </w:t>
+        <w:t xml:space="preserve">Birkaç şey yüzünden bakteriyel tanımlama gereklidir. Bakteriyel tanımlama, hastalığın belirlenmesine, uygun ilaçların seçilmesine, hastanın tedavi ilerlemesinin değerlendirilmesine ve diğer endüstriyel amaçlar için imkân </w:t>
       </w:r>
       <w:r>
         <w:rPr>
@@ -908,29 +739,7 @@
           <w:lang w:val="tr-TR"/>
         </w:rPr>
         <w:lastRenderedPageBreak/>
-        <w:t>traceable by simple staining met</w:t>
-      </w:r>
-      <w:r>
-        <w:rPr>
-          <w:rFonts w:eastAsia="Times New Roman" w:cstheme="minorHAnsi"/>
-          <w:color w:val="00000A"/>
-          <w:kern w:val="1"/>
-          <w:sz w:val="20"/>
-          <w:szCs w:val="24"/>
-          <w:lang w:val="tr-TR"/>
-        </w:rPr>
-        <w:t>hods and most of them are easy</w:t>
-      </w:r>
-      <w:r>
-        <w:rPr>
-          <w:rFonts w:eastAsia="Times New Roman" w:cstheme="minorHAnsi"/>
-          <w:color w:val="00000A"/>
-          <w:kern w:val="1"/>
-          <w:sz w:val="20"/>
-          <w:szCs w:val="24"/>
-          <w:lang w:val="tr-TR"/>
-        </w:rPr>
-        <w:t xml:space="preserve"> to be grown in different agar plates.</w:t>
+        <w:t>tanımamıza izin verir. Diğer mikroorganizmaların aksine, bakteriler basit boyama yöntemleriyle kolaylıkla izlenebilir ve bunların çoğu farklı agar plakalarında yetiştirilmek kolaydır.</w:t>
       </w:r>
     </w:p>
     <w:p>
@@ -943,6 +752,7 @@
           <w:rFonts w:eastAsia="Times New Roman" w:cstheme="minorHAnsi"/>
           <w:color w:val="00000A"/>
           <w:kern w:val="1"/>
+          <w:sz w:val="20"/>
           <w:szCs w:val="24"/>
           <w:lang w:val="tr-TR"/>
         </w:rPr>
@@ -956,29 +766,62 @@
           <w:szCs w:val="24"/>
           <w:lang w:val="tr-TR"/>
         </w:rPr>
-        <w:t>Since the beginning of the semester several identification methods were used to i</w:t>
-      </w:r>
-      <w:r>
-        <w:rPr>
-          <w:rFonts w:eastAsia="Times New Roman" w:cstheme="minorHAnsi"/>
-          <w:color w:val="00000A"/>
-          <w:kern w:val="1"/>
-          <w:sz w:val="20"/>
-          <w:szCs w:val="24"/>
-          <w:lang w:val="tr-TR"/>
-        </w:rPr>
-        <w:t>dentify our bacteria of interes</w:t>
-      </w:r>
-      <w:r>
-        <w:rPr>
-          <w:rFonts w:eastAsia="Times New Roman" w:cstheme="minorHAnsi"/>
-          <w:color w:val="00000A"/>
-          <w:kern w:val="1"/>
-          <w:sz w:val="20"/>
-          <w:szCs w:val="24"/>
-          <w:lang w:val="tr-TR"/>
-        </w:rPr>
-        <w:t>t (called 'X' bacteria). To identify the shape and structure of the bacteria Gram</w:t>
+        <w:t xml:space="preserve">Yarıyılı başından beri, </w:t>
+      </w:r>
+      <w:r>
+        <w:rPr>
+          <w:rFonts w:eastAsia="Times New Roman" w:cstheme="minorHAnsi"/>
+          <w:color w:val="00000A"/>
+          <w:kern w:val="1"/>
+          <w:sz w:val="20"/>
+          <w:szCs w:val="24"/>
+          <w:lang w:val="tr-TR"/>
+        </w:rPr>
+        <w:t>bilinmeye</w:t>
+      </w:r>
+      <w:r>
+        <w:rPr>
+          <w:rFonts w:eastAsia="Times New Roman" w:cstheme="minorHAnsi"/>
+          <w:color w:val="00000A"/>
+          <w:kern w:val="1"/>
+          <w:sz w:val="20"/>
+          <w:szCs w:val="24"/>
+          <w:lang w:val="tr-TR"/>
+        </w:rPr>
+        <w:t>en bakterimizi ('X' bakte</w:t>
+      </w:r>
+      <w:r>
+        <w:rPr>
+          <w:rFonts w:eastAsia="Times New Roman" w:cstheme="minorHAnsi"/>
+          <w:color w:val="00000A"/>
+          <w:kern w:val="1"/>
+          <w:sz w:val="20"/>
+          <w:szCs w:val="24"/>
+          <w:lang w:val="tr-TR"/>
+        </w:rPr>
+        <w:t>rimizi)</w:t>
+      </w:r>
+      <w:r>
+        <w:rPr>
+          <w:rFonts w:eastAsia="Times New Roman" w:cstheme="minorHAnsi"/>
+          <w:color w:val="00000A"/>
+          <w:kern w:val="1"/>
+          <w:sz w:val="20"/>
+          <w:szCs w:val="24"/>
+          <w:lang w:val="tr-TR"/>
+        </w:rPr>
+        <w:t xml:space="preserve"> tanımlamak için çeşitli tanımlama yöntemleri kullanılmıştır. Bakterilerin şekli v</w:t>
+      </w:r>
+      <w:r>
+        <w:rPr>
+          <w:rFonts w:eastAsia="Times New Roman" w:cstheme="minorHAnsi"/>
+          <w:color w:val="00000A"/>
+          <w:kern w:val="1"/>
+          <w:sz w:val="20"/>
+          <w:szCs w:val="24"/>
+          <w:lang w:val="tr-TR"/>
+        </w:rPr>
+        <w:t>e yapısını tanımlamak için Gram</w:t>
       </w:r>
       <w:r>
         <w:rPr>
@@ -1001,7 +844,7 @@
           <w:szCs w:val="24"/>
           <w:lang w:val="tr-TR"/>
         </w:rPr>
-        <w:t>, endospore</w:t>
+        <w:t>, endospor</w:t>
       </w:r>
       <w:r>
         <w:rPr>
@@ -1024,7 +867,7 @@
           <w:szCs w:val="24"/>
           <w:lang w:val="tr-TR"/>
         </w:rPr>
-        <w:t>, capsule</w:t>
+        <w:t>, kapsül</w:t>
       </w:r>
       <w:r>
         <w:rPr>
@@ -1047,7 +890,119 @@
           <w:szCs w:val="24"/>
           <w:lang w:val="tr-TR"/>
         </w:rPr>
-        <w:t xml:space="preserve"> staining were performed. Several different agars/media were also used to identify the biochemical activity if the bacteria among these there were MSA </w:t>
+        <w:t xml:space="preserve"> boyamaları</w:t>
+      </w:r>
+      <w:r>
+        <w:rPr>
+          <w:rFonts w:eastAsia="Times New Roman" w:cstheme="minorHAnsi"/>
+          <w:color w:val="00000A"/>
+          <w:kern w:val="1"/>
+          <w:sz w:val="20"/>
+          <w:szCs w:val="24"/>
+          <w:lang w:val="tr-TR"/>
+        </w:rPr>
+        <w:t xml:space="preserve"> uygulandı. </w:t>
+      </w:r>
+      <w:r>
+        <w:rPr>
+          <w:rFonts w:eastAsia="Times New Roman" w:cstheme="minorHAnsi"/>
+          <w:color w:val="00000A"/>
+          <w:kern w:val="1"/>
+          <w:sz w:val="20"/>
+          <w:szCs w:val="24"/>
+          <w:lang w:val="tr-TR"/>
+        </w:rPr>
+        <w:t>B</w:t>
+      </w:r>
+      <w:r>
+        <w:rPr>
+          <w:rFonts w:eastAsia="Times New Roman" w:cstheme="minorHAnsi"/>
+          <w:color w:val="00000A"/>
+          <w:kern w:val="1"/>
+          <w:sz w:val="20"/>
+          <w:szCs w:val="24"/>
+          <w:lang w:val="tr-TR"/>
+        </w:rPr>
+        <w:t xml:space="preserve">iyokimyasal </w:t>
+      </w:r>
+      <w:bookmarkStart w:id="0" w:name="_GoBack"/>
+      <w:bookmarkEnd w:id="0"/>
+      <w:r>
+        <w:rPr>
+          <w:rFonts w:eastAsia="Times New Roman" w:cstheme="minorHAnsi"/>
+          <w:color w:val="00000A"/>
+          <w:kern w:val="1"/>
+          <w:sz w:val="20"/>
+          <w:szCs w:val="24"/>
+          <w:lang w:val="tr-TR"/>
+        </w:rPr>
+        <w:t>aktiviteyi belir</w:t>
+      </w:r>
+      <w:r>
+        <w:rPr>
+          <w:rFonts w:eastAsia="Times New Roman" w:cstheme="minorHAnsi"/>
+          <w:color w:val="00000A"/>
+          <w:kern w:val="1"/>
+          <w:sz w:val="20"/>
+          <w:szCs w:val="24"/>
+          <w:lang w:val="tr-TR"/>
+        </w:rPr>
+        <w:t>lemek için birkaç farklı agar/besiyeri</w:t>
+      </w:r>
+      <w:r>
+        <w:rPr>
+          <w:rFonts w:eastAsia="Times New Roman" w:cstheme="minorHAnsi"/>
+          <w:color w:val="00000A"/>
+          <w:kern w:val="1"/>
+          <w:sz w:val="20"/>
+          <w:szCs w:val="24"/>
+          <w:lang w:val="tr-TR"/>
+        </w:rPr>
+        <w:t xml:space="preserve"> kullanıldı</w:t>
+      </w:r>
+      <w:r>
+        <w:rPr>
+          <w:rFonts w:eastAsia="Times New Roman" w:cstheme="minorHAnsi"/>
+          <w:color w:val="00000A"/>
+          <w:kern w:val="1"/>
+          <w:sz w:val="20"/>
+          <w:szCs w:val="24"/>
+          <w:lang w:val="tr-TR"/>
+        </w:rPr>
+        <w:t>,</w:t>
+      </w:r>
+      <w:r>
+        <w:rPr>
+          <w:rFonts w:eastAsia="Times New Roman" w:cstheme="minorHAnsi"/>
+          <w:color w:val="00000A"/>
+          <w:kern w:val="1"/>
+          <w:sz w:val="20"/>
+          <w:szCs w:val="24"/>
+          <w:lang w:val="tr-TR"/>
+        </w:rPr>
+        <w:t xml:space="preserve"> b</w:t>
+      </w:r>
+      <w:r>
+        <w:rPr>
+          <w:rFonts w:eastAsia="Times New Roman" w:cstheme="minorHAnsi"/>
+          <w:color w:val="00000A"/>
+          <w:kern w:val="1"/>
+          <w:sz w:val="20"/>
+          <w:szCs w:val="24"/>
+          <w:lang w:val="tr-TR"/>
+        </w:rPr>
+        <w:t xml:space="preserve">unların arasında </w:t>
+      </w:r>
+      <w:r>
+        <w:rPr>
+          <w:rFonts w:eastAsia="Times New Roman" w:cstheme="minorHAnsi"/>
+          <w:color w:val="00000A"/>
+          <w:kern w:val="1"/>
+          <w:sz w:val="20"/>
+          <w:szCs w:val="24"/>
+          <w:lang w:val="tr-TR"/>
+        </w:rPr>
+        <w:t>MSA [5], MacConkey Agar</w:t>
       </w:r>
       <w:r>
         <w:rPr>
@@ -1059,18 +1014,18 @@
           <w:vertAlign w:val="superscript"/>
           <w:lang w:val="tr-TR"/>
         </w:rPr>
-        <w:t>[5]</w:t>
-      </w:r>
-      <w:r>
-        <w:rPr>
-          <w:rFonts w:eastAsia="Times New Roman" w:cstheme="minorHAnsi"/>
-          <w:color w:val="00000A"/>
-          <w:kern w:val="1"/>
-          <w:sz w:val="20"/>
-          <w:szCs w:val="24"/>
-          <w:lang w:val="tr-TR"/>
-        </w:rPr>
-        <w:t>, MacConkey Agar</w:t>
+        <w:t>[6]</w:t>
+      </w:r>
+      <w:r>
+        <w:rPr>
+          <w:rFonts w:eastAsia="Times New Roman" w:cstheme="minorHAnsi"/>
+          <w:color w:val="00000A"/>
+          <w:kern w:val="1"/>
+          <w:sz w:val="20"/>
+          <w:szCs w:val="24"/>
+          <w:lang w:val="tr-TR"/>
+        </w:rPr>
+        <w:t>, Endo Agar</w:t>
       </w:r>
       <w:r>
         <w:rPr>
@@ -1082,18 +1037,18 @@
           <w:vertAlign w:val="superscript"/>
           <w:lang w:val="tr-TR"/>
         </w:rPr>
-        <w:t>[6]</w:t>
-      </w:r>
-      <w:r>
-        <w:rPr>
-          <w:rFonts w:eastAsia="Times New Roman" w:cstheme="minorHAnsi"/>
-          <w:color w:val="00000A"/>
-          <w:kern w:val="1"/>
-          <w:sz w:val="20"/>
-          <w:szCs w:val="24"/>
-          <w:lang w:val="tr-TR"/>
-        </w:rPr>
-        <w:t>, Endo Agar</w:t>
+        <w:t>[7]</w:t>
+      </w:r>
+      <w:r>
+        <w:rPr>
+          <w:rFonts w:eastAsia="Times New Roman" w:cstheme="minorHAnsi"/>
+          <w:color w:val="00000A"/>
+          <w:kern w:val="1"/>
+          <w:sz w:val="20"/>
+          <w:szCs w:val="24"/>
+          <w:lang w:val="tr-TR"/>
+        </w:rPr>
+        <w:t>, SS Agar</w:t>
       </w:r>
       <w:r>
         <w:rPr>
@@ -1105,18 +1060,95 @@
           <w:vertAlign w:val="superscript"/>
           <w:lang w:val="tr-TR"/>
         </w:rPr>
-        <w:t>[7]</w:t>
-      </w:r>
-      <w:r>
-        <w:rPr>
-          <w:rFonts w:eastAsia="Times New Roman" w:cstheme="minorHAnsi"/>
-          <w:color w:val="00000A"/>
-          <w:kern w:val="1"/>
-          <w:sz w:val="20"/>
-          <w:szCs w:val="24"/>
-          <w:lang w:val="tr-TR"/>
-        </w:rPr>
-        <w:t>, SS Agar</w:t>
+        <w:t>[8]</w:t>
+      </w:r>
+      <w:r>
+        <w:rPr>
+          <w:rFonts w:eastAsia="Times New Roman" w:cstheme="minorHAnsi"/>
+          <w:color w:val="00000A"/>
+          <w:kern w:val="1"/>
+          <w:sz w:val="20"/>
+          <w:szCs w:val="24"/>
+          <w:lang w:val="tr-TR"/>
+        </w:rPr>
+        <w:t xml:space="preserve"> ve </w:t>
+      </w:r>
+      <w:r>
+        <w:rPr>
+          <w:rFonts w:eastAsia="Times New Roman" w:cstheme="minorHAnsi"/>
+          <w:color w:val="00000A"/>
+          <w:kern w:val="1"/>
+          <w:sz w:val="20"/>
+          <w:szCs w:val="24"/>
+          <w:lang w:val="tr-TR"/>
+        </w:rPr>
+        <w:t>Kanlı</w:t>
+      </w:r>
+      <w:r>
+        <w:rPr>
+          <w:rFonts w:eastAsia="Times New Roman" w:cstheme="minorHAnsi"/>
+          <w:color w:val="00000A"/>
+          <w:kern w:val="1"/>
+          <w:sz w:val="20"/>
+          <w:szCs w:val="24"/>
+          <w:lang w:val="tr-TR"/>
+        </w:rPr>
+        <w:t xml:space="preserve"> Agar [9]</w:t>
+      </w:r>
+      <w:r>
+        <w:rPr>
+          <w:rFonts w:eastAsia="Times New Roman" w:cstheme="minorHAnsi"/>
+          <w:color w:val="00000A"/>
+          <w:kern w:val="1"/>
+          <w:sz w:val="20"/>
+          <w:szCs w:val="24"/>
+          <w:lang w:val="tr-TR"/>
+        </w:rPr>
+        <w:t xml:space="preserve"> kullanıldı</w:t>
+      </w:r>
+      <w:r>
+        <w:rPr>
+          <w:rFonts w:eastAsia="Times New Roman" w:cstheme="minorHAnsi"/>
+          <w:color w:val="00000A"/>
+          <w:kern w:val="1"/>
+          <w:sz w:val="20"/>
+          <w:szCs w:val="24"/>
+          <w:lang w:val="tr-TR"/>
+        </w:rPr>
+        <w:t xml:space="preserve">. Bakteriler aynı zamanda hücrelerinde enzimlerin varlığı ile tespit </w:t>
+      </w:r>
+      <w:r>
+        <w:rPr>
+          <w:rFonts w:eastAsia="Times New Roman" w:cstheme="minorHAnsi"/>
+          <w:color w:val="00000A"/>
+          <w:kern w:val="1"/>
+          <w:sz w:val="20"/>
+          <w:szCs w:val="24"/>
+          <w:lang w:val="tr-TR"/>
+        </w:rPr>
+        <w:t>etmek için enzimatik testler yapıldı</w:t>
+      </w:r>
+      <w:r>
+        <w:rPr>
+          <w:rFonts w:eastAsia="Times New Roman" w:cstheme="minorHAnsi"/>
+          <w:color w:val="00000A"/>
+          <w:kern w:val="1"/>
+          <w:sz w:val="20"/>
+          <w:szCs w:val="24"/>
+          <w:lang w:val="tr-TR"/>
+        </w:rPr>
+        <w:t xml:space="preserve"> </w:t>
+      </w:r>
+      <w:r>
+        <w:rPr>
+          <w:rFonts w:eastAsia="Times New Roman" w:cstheme="minorHAnsi"/>
+          <w:color w:val="00000A"/>
+          <w:kern w:val="1"/>
+          <w:sz w:val="20"/>
+          <w:szCs w:val="24"/>
+          <w:lang w:val="tr-TR"/>
+        </w:rPr>
+        <w:t>oksidaz</w:t>
       </w:r>
       <w:r>
         <w:rPr>
@@ -1128,18 +1160,18 @@
           <w:vertAlign w:val="superscript"/>
           <w:lang w:val="tr-TR"/>
         </w:rPr>
-        <w:t>[8]</w:t>
-      </w:r>
-      <w:r>
-        <w:rPr>
-          <w:rFonts w:eastAsia="Times New Roman" w:cstheme="minorHAnsi"/>
-          <w:color w:val="00000A"/>
-          <w:kern w:val="1"/>
-          <w:sz w:val="20"/>
-          <w:szCs w:val="24"/>
-          <w:lang w:val="tr-TR"/>
-        </w:rPr>
-        <w:t xml:space="preserve"> and Blood Agar</w:t>
+        <w:t>[10]</w:t>
+      </w:r>
+      <w:r>
+        <w:rPr>
+          <w:rFonts w:eastAsia="Times New Roman" w:cstheme="minorHAnsi"/>
+          <w:color w:val="00000A"/>
+          <w:kern w:val="1"/>
+          <w:sz w:val="20"/>
+          <w:szCs w:val="24"/>
+          <w:lang w:val="tr-TR"/>
+        </w:rPr>
+        <w:t>, jelatinaz</w:t>
       </w:r>
       <w:r>
         <w:rPr>
@@ -1151,18 +1183,18 @@
           <w:vertAlign w:val="superscript"/>
           <w:lang w:val="tr-TR"/>
         </w:rPr>
-        <w:t>[9]</w:t>
-      </w:r>
-      <w:r>
-        <w:rPr>
-          <w:rFonts w:eastAsia="Times New Roman" w:cstheme="minorHAnsi"/>
-          <w:color w:val="00000A"/>
-          <w:kern w:val="1"/>
-          <w:sz w:val="20"/>
-          <w:szCs w:val="24"/>
-          <w:lang w:val="tr-TR"/>
-        </w:rPr>
-        <w:t>. Bacteria were also identified by the existence of the enzymes in their cell (biochemical activties), several tests were performed for this purpose among them there were oxidase</w:t>
+        <w:t>[11]</w:t>
+      </w:r>
+      <w:r>
+        <w:rPr>
+          <w:rFonts w:eastAsia="Times New Roman" w:cstheme="minorHAnsi"/>
+          <w:color w:val="00000A"/>
+          <w:kern w:val="1"/>
+          <w:sz w:val="20"/>
+          <w:szCs w:val="24"/>
+          <w:lang w:val="tr-TR"/>
+        </w:rPr>
+        <w:t>, üreaz</w:t>
       </w:r>
       <w:r>
         <w:rPr>
@@ -1174,18 +1206,18 @@
           <w:vertAlign w:val="superscript"/>
           <w:lang w:val="tr-TR"/>
         </w:rPr>
-        <w:t>[10]</w:t>
-      </w:r>
-      <w:r>
-        <w:rPr>
-          <w:rFonts w:eastAsia="Times New Roman" w:cstheme="minorHAnsi"/>
-          <w:color w:val="00000A"/>
-          <w:kern w:val="1"/>
-          <w:sz w:val="20"/>
-          <w:szCs w:val="24"/>
-          <w:lang w:val="tr-TR"/>
-        </w:rPr>
-        <w:t>, gelatinase</w:t>
+        <w:t>[12]</w:t>
+      </w:r>
+      <w:r>
+        <w:rPr>
+          <w:rFonts w:eastAsia="Times New Roman" w:cstheme="minorHAnsi"/>
+          <w:color w:val="00000A"/>
+          <w:kern w:val="1"/>
+          <w:sz w:val="20"/>
+          <w:szCs w:val="24"/>
+          <w:lang w:val="tr-TR"/>
+        </w:rPr>
+        <w:t>, nitrat redüktaz</w:t>
       </w:r>
       <w:r>
         <w:rPr>
@@ -1197,18 +1229,18 @@
           <w:vertAlign w:val="superscript"/>
           <w:lang w:val="tr-TR"/>
         </w:rPr>
-        <w:t>[11]</w:t>
-      </w:r>
-      <w:r>
-        <w:rPr>
-          <w:rFonts w:eastAsia="Times New Roman" w:cstheme="minorHAnsi"/>
-          <w:color w:val="00000A"/>
-          <w:kern w:val="1"/>
-          <w:sz w:val="20"/>
-          <w:szCs w:val="24"/>
-          <w:lang w:val="tr-TR"/>
-        </w:rPr>
-        <w:t>, urease</w:t>
+        <w:t>[13]</w:t>
+      </w:r>
+      <w:r>
+        <w:rPr>
+          <w:rFonts w:eastAsia="Times New Roman" w:cstheme="minorHAnsi"/>
+          <w:color w:val="00000A"/>
+          <w:kern w:val="1"/>
+          <w:sz w:val="20"/>
+          <w:szCs w:val="24"/>
+          <w:lang w:val="tr-TR"/>
+        </w:rPr>
+        <w:t>, dekarboksilaz</w:t>
       </w:r>
       <w:r>
         <w:rPr>
@@ -1220,18 +1252,29 @@
           <w:vertAlign w:val="superscript"/>
           <w:lang w:val="tr-TR"/>
         </w:rPr>
-        <w:t>[12]</w:t>
-      </w:r>
-      <w:r>
-        <w:rPr>
-          <w:rFonts w:eastAsia="Times New Roman" w:cstheme="minorHAnsi"/>
-          <w:color w:val="00000A"/>
-          <w:kern w:val="1"/>
-          <w:sz w:val="20"/>
-          <w:szCs w:val="24"/>
-          <w:lang w:val="tr-TR"/>
-        </w:rPr>
-        <w:t>, nitrate reductase</w:t>
+        <w:t>[14]</w:t>
+      </w:r>
+      <w:r>
+        <w:rPr>
+          <w:rFonts w:eastAsia="Times New Roman" w:cstheme="minorHAnsi"/>
+          <w:color w:val="00000A"/>
+          <w:kern w:val="1"/>
+          <w:sz w:val="20"/>
+          <w:szCs w:val="24"/>
+          <w:lang w:val="tr-TR"/>
+        </w:rPr>
+        <w:t xml:space="preserve"> ve amilaz. X bakterilerimizi tanım</w:t>
+      </w:r>
+      <w:r>
+        <w:rPr>
+          <w:rFonts w:eastAsia="Times New Roman" w:cstheme="minorHAnsi"/>
+          <w:color w:val="00000A"/>
+          <w:kern w:val="1"/>
+          <w:sz w:val="20"/>
+          <w:szCs w:val="24"/>
+          <w:lang w:val="tr-TR"/>
+        </w:rPr>
+        <w:t>lamak için şeker hidroliz testi</w:t>
       </w:r>
       <w:r>
         <w:rPr>
@@ -1243,18 +1286,18 @@
           <w:vertAlign w:val="superscript"/>
           <w:lang w:val="tr-TR"/>
         </w:rPr>
-        <w:t>[13]</w:t>
-      </w:r>
-      <w:r>
-        <w:rPr>
-          <w:rFonts w:eastAsia="Times New Roman" w:cstheme="minorHAnsi"/>
-          <w:color w:val="00000A"/>
-          <w:kern w:val="1"/>
-          <w:sz w:val="20"/>
-          <w:szCs w:val="24"/>
-          <w:lang w:val="tr-TR"/>
-        </w:rPr>
-        <w:t>, decarboxylases</w:t>
+        <w:t>[15]</w:t>
+      </w:r>
+      <w:r>
+        <w:rPr>
+          <w:rFonts w:eastAsia="Times New Roman" w:cstheme="minorHAnsi"/>
+          <w:color w:val="00000A"/>
+          <w:kern w:val="1"/>
+          <w:sz w:val="20"/>
+          <w:szCs w:val="24"/>
+          <w:lang w:val="tr-TR"/>
+        </w:rPr>
+        <w:t xml:space="preserve"> ve IMViC testi</w:t>
       </w:r>
       <w:r>
         <w:rPr>
@@ -1266,51 +1309,6 @@
           <w:vertAlign w:val="superscript"/>
           <w:lang w:val="tr-TR"/>
         </w:rPr>
-        <w:t>[14]</w:t>
-      </w:r>
-      <w:r>
-        <w:rPr>
-          <w:rFonts w:eastAsia="Times New Roman" w:cstheme="minorHAnsi"/>
-          <w:color w:val="00000A"/>
-          <w:kern w:val="1"/>
-          <w:sz w:val="20"/>
-          <w:szCs w:val="24"/>
-          <w:lang w:val="tr-TR"/>
-        </w:rPr>
-        <w:t>, and amylase. In advance</w:t>
-      </w:r>
-      <w:r>
-        <w:rPr>
-          <w:rFonts w:eastAsia="Times New Roman" w:cstheme="minorHAnsi"/>
-          <w:color w:val="00000A"/>
-          <w:kern w:val="1"/>
-          <w:sz w:val="20"/>
-          <w:szCs w:val="24"/>
-          <w:lang w:val="tr-TR"/>
-        </w:rPr>
-        <w:t>,</w:t>
-      </w:r>
-      <w:r>
-        <w:rPr>
-          <w:rFonts w:eastAsia="Times New Roman" w:cstheme="minorHAnsi"/>
-          <w:color w:val="00000A"/>
-          <w:kern w:val="1"/>
-          <w:sz w:val="20"/>
-          <w:szCs w:val="24"/>
-          <w:lang w:val="tr-TR"/>
-        </w:rPr>
-        <w:t xml:space="preserve"> sugar hydrolysis test</w:t>
-      </w:r>
-      <w:r>
-        <w:rPr>
-          <w:rFonts w:eastAsia="Times New Roman" w:cstheme="minorHAnsi"/>
-          <w:color w:val="00000A"/>
-          <w:kern w:val="1"/>
-          <w:sz w:val="20"/>
-          <w:szCs w:val="24"/>
-          <w:vertAlign w:val="superscript"/>
-          <w:lang w:val="tr-TR"/>
-        </w:rPr>
         <w:t>[15]</w:t>
       </w:r>
       <w:r>
@@ -1322,30 +1320,29 @@
           <w:szCs w:val="24"/>
           <w:lang w:val="tr-TR"/>
         </w:rPr>
-        <w:t xml:space="preserve"> and IMViC test</w:t>
-      </w:r>
-      <w:r>
-        <w:rPr>
-          <w:rFonts w:eastAsia="Times New Roman" w:cstheme="minorHAnsi"/>
-          <w:color w:val="00000A"/>
-          <w:kern w:val="1"/>
-          <w:sz w:val="20"/>
-          <w:szCs w:val="24"/>
-          <w:vertAlign w:val="superscript"/>
-          <w:lang w:val="tr-TR"/>
-        </w:rPr>
-        <w:t>[15]</w:t>
-      </w:r>
-      <w:r>
-        <w:rPr>
-          <w:rFonts w:eastAsia="Times New Roman" w:cstheme="minorHAnsi"/>
-          <w:color w:val="00000A"/>
-          <w:kern w:val="1"/>
-          <w:sz w:val="20"/>
-          <w:szCs w:val="24"/>
-          <w:lang w:val="tr-TR"/>
-        </w:rPr>
-        <w:t xml:space="preserve"> were also performed to identify our X bacteria further.</w:t>
+        <w:t xml:space="preserve"> </w:t>
+      </w:r>
+      <w:r>
+        <w:rPr>
+          <w:rFonts w:eastAsia="Times New Roman" w:cstheme="minorHAnsi"/>
+          <w:color w:val="00000A"/>
+          <w:kern w:val="1"/>
+          <w:sz w:val="20"/>
+          <w:szCs w:val="24"/>
+          <w:lang w:val="tr-TR"/>
+        </w:rPr>
+        <w:t xml:space="preserve">de </w:t>
+      </w:r>
+      <w:r>
+        <w:rPr>
+          <w:rFonts w:eastAsia="Times New Roman" w:cstheme="minorHAnsi"/>
+          <w:color w:val="00000A"/>
+          <w:kern w:val="1"/>
+          <w:sz w:val="20"/>
+          <w:szCs w:val="24"/>
+          <w:lang w:val="tr-TR"/>
+        </w:rPr>
+        <w:t>gerçekleştirildi.</w:t>
       </w:r>
     </w:p>
     <w:p>
@@ -1373,7 +1370,7 @@
           <w:szCs w:val="24"/>
           <w:lang w:val="tr-TR"/>
         </w:rPr>
-        <w:t>MATERIAL AND METHODS</w:t>
+        <w:t>MALZEME VE METOTLAR</w:t>
       </w:r>
     </w:p>
     <w:p>
@@ -2434,7 +2431,7 @@
           <w:szCs w:val="24"/>
           <w:lang w:val="tr-TR"/>
         </w:rPr>
-        <w:t>RESULTS AND DISCUSSION</w:t>
+        <w:t>SONUÇ VE TARTIŞMA</w:t>
       </w:r>
     </w:p>
     <w:p>
@@ -3893,20 +3890,7 @@
           <w:szCs w:val="24"/>
           <w:lang w:val="tr-TR"/>
         </w:rPr>
-        <w:t>; this test was performed to observe the hemolytic activity of the bacteria. Using</w:t>
-      </w:r>
-      <w:bookmarkStart w:id="0" w:name="_GoBack"/>
-      <w:bookmarkEnd w:id="0"/>
-      <w:r>
-        <w:rPr>
-          <w:rFonts w:eastAsia="Times New Roman" w:cstheme="minorHAnsi"/>
-          <w:color w:val="00000A"/>
-          <w:kern w:val="1"/>
-          <w:sz w:val="20"/>
-          <w:szCs w:val="24"/>
-          <w:lang w:val="tr-TR"/>
-        </w:rPr>
-        <w:t xml:space="preserve"> this test we identified that our unknown bacteria are </w:t>
+        <w:t xml:space="preserve">; this test was performed to observe the hemolytic activity of the bacteria. Using this test we identified that our unknown bacteria are </w:t>
       </w:r>
       <w:r>
         <w:rPr>
@@ -7066,7 +7050,7 @@
           <w:szCs w:val="24"/>
           <w:lang w:val="tr-TR"/>
         </w:rPr>
-        <w:t>CONCLUSION</w:t>
+        <w:t>KATKI BELİRTME</w:t>
       </w:r>
     </w:p>
     <w:p>
@@ -7077,10 +7061,9 @@
         <w:jc w:val="both"/>
         <w:rPr>
           <w:rFonts w:eastAsia="Times New Roman" w:cstheme="minorHAnsi"/>
-          <w:b/>
-          <w:color w:val="00000A"/>
-          <w:kern w:val="1"/>
-          <w:sz w:val="24"/>
+          <w:color w:val="00000A"/>
+          <w:kern w:val="1"/>
+          <w:sz w:val="20"/>
           <w:szCs w:val="24"/>
           <w:lang w:val="tr-TR"/>
         </w:rPr>
@@ -7088,14 +7071,90 @@
       <w:r>
         <w:rPr>
           <w:rFonts w:eastAsia="Times New Roman" w:cstheme="minorHAnsi"/>
-          <w:b/>
-          <w:color w:val="00000A"/>
-          <w:kern w:val="1"/>
-          <w:sz w:val="24"/>
-          <w:szCs w:val="24"/>
-          <w:lang w:val="tr-TR"/>
-        </w:rPr>
-        <w:t>ACKNOWLEDGEMENTS</w:t>
+          <w:color w:val="00000A"/>
+          <w:kern w:val="1"/>
+          <w:sz w:val="20"/>
+          <w:szCs w:val="24"/>
+          <w:lang w:val="tr-TR"/>
+        </w:rPr>
+        <w:t>My labmates</w:t>
+      </w:r>
+      <w:r>
+        <w:rPr>
+          <w:rFonts w:eastAsia="Times New Roman" w:cstheme="minorHAnsi"/>
+          <w:color w:val="00000A"/>
+          <w:kern w:val="1"/>
+          <w:sz w:val="20"/>
+          <w:szCs w:val="24"/>
+          <w:lang w:val="tr-TR"/>
+        </w:rPr>
+        <w:t xml:space="preserve"> Çisel Dikkulak,</w:t>
+      </w:r>
+      <w:r>
+        <w:rPr>
+          <w:rFonts w:eastAsia="Times New Roman" w:cstheme="minorHAnsi"/>
+          <w:color w:val="00000A"/>
+          <w:kern w:val="1"/>
+          <w:sz w:val="20"/>
+          <w:szCs w:val="24"/>
+          <w:lang w:val="tr-TR"/>
+        </w:rPr>
+        <w:t xml:space="preserve"> </w:t>
+      </w:r>
+      <w:r>
+        <w:rPr>
+          <w:rFonts w:eastAsia="Times New Roman" w:cstheme="minorHAnsi"/>
+          <w:color w:val="00000A"/>
+          <w:kern w:val="1"/>
+          <w:sz w:val="20"/>
+          <w:szCs w:val="24"/>
+          <w:lang w:val="tr-TR"/>
+        </w:rPr>
+        <w:t>Büşra Çelik and</w:t>
+      </w:r>
+      <w:r>
+        <w:rPr>
+          <w:rFonts w:eastAsia="Times New Roman" w:cstheme="minorHAnsi"/>
+          <w:color w:val="00000A"/>
+          <w:kern w:val="1"/>
+          <w:sz w:val="20"/>
+          <w:szCs w:val="24"/>
+          <w:lang w:val="tr-TR"/>
+        </w:rPr>
+        <w:t xml:space="preserve"> Merve Sarıtaş. Lab instructor for our group Özlem Akkaya and other İnstructor</w:t>
+      </w:r>
+      <w:r>
+        <w:rPr>
+          <w:rFonts w:eastAsia="Times New Roman" w:cstheme="minorHAnsi"/>
+          <w:color w:val="00000A"/>
+          <w:kern w:val="1"/>
+          <w:sz w:val="20"/>
+          <w:szCs w:val="24"/>
+          <w:lang w:val="tr-TR"/>
+        </w:rPr>
+        <w:t xml:space="preserve">s </w:t>
+      </w:r>
+      <w:r>
+        <w:rPr>
+          <w:rFonts w:eastAsia="Times New Roman" w:cstheme="minorHAnsi"/>
+          <w:color w:val="00000A"/>
+          <w:kern w:val="1"/>
+          <w:sz w:val="20"/>
+          <w:szCs w:val="24"/>
+          <w:lang w:val="tr-TR"/>
+        </w:rPr>
+        <w:t xml:space="preserve">who have been so helpful during the semester Tuğrul Doruk, </w:t>
+      </w:r>
+      <w:r>
+        <w:rPr>
+          <w:rFonts w:eastAsia="Times New Roman" w:cstheme="minorHAnsi"/>
+          <w:color w:val="00000A"/>
+          <w:kern w:val="1"/>
+          <w:sz w:val="20"/>
+          <w:szCs w:val="24"/>
+          <w:lang w:val="tr-TR"/>
+        </w:rPr>
+        <w:t>Mine Gül Şeker, Zeynep Girgin Ersoy and Zeynep Demir Öksüz.</w:t>
       </w:r>
     </w:p>
     <w:p>
@@ -7106,9 +7165,10 @@
         <w:jc w:val="both"/>
         <w:rPr>
           <w:rFonts w:eastAsia="Times New Roman" w:cstheme="minorHAnsi"/>
-          <w:color w:val="00000A"/>
-          <w:kern w:val="1"/>
-          <w:sz w:val="20"/>
+          <w:b/>
+          <w:color w:val="00000A"/>
+          <w:kern w:val="1"/>
+          <w:sz w:val="28"/>
           <w:szCs w:val="24"/>
           <w:lang w:val="tr-TR"/>
         </w:rPr>
@@ -7116,90 +7176,14 @@
       <w:r>
         <w:rPr>
           <w:rFonts w:eastAsia="Times New Roman" w:cstheme="minorHAnsi"/>
-          <w:color w:val="00000A"/>
-          <w:kern w:val="1"/>
-          <w:sz w:val="20"/>
-          <w:szCs w:val="24"/>
-          <w:lang w:val="tr-TR"/>
-        </w:rPr>
-        <w:t>My labmates</w:t>
-      </w:r>
-      <w:r>
-        <w:rPr>
-          <w:rFonts w:eastAsia="Times New Roman" w:cstheme="minorHAnsi"/>
-          <w:color w:val="00000A"/>
-          <w:kern w:val="1"/>
-          <w:sz w:val="20"/>
-          <w:szCs w:val="24"/>
-          <w:lang w:val="tr-TR"/>
-        </w:rPr>
-        <w:t xml:space="preserve"> Çisel Dikkulak,</w:t>
-      </w:r>
-      <w:r>
-        <w:rPr>
-          <w:rFonts w:eastAsia="Times New Roman" w:cstheme="minorHAnsi"/>
-          <w:color w:val="00000A"/>
-          <w:kern w:val="1"/>
-          <w:sz w:val="20"/>
-          <w:szCs w:val="24"/>
-          <w:lang w:val="tr-TR"/>
-        </w:rPr>
-        <w:t xml:space="preserve"> </w:t>
-      </w:r>
-      <w:r>
-        <w:rPr>
-          <w:rFonts w:eastAsia="Times New Roman" w:cstheme="minorHAnsi"/>
-          <w:color w:val="00000A"/>
-          <w:kern w:val="1"/>
-          <w:sz w:val="20"/>
-          <w:szCs w:val="24"/>
-          <w:lang w:val="tr-TR"/>
-        </w:rPr>
-        <w:t>Büşra Çelik and</w:t>
-      </w:r>
-      <w:r>
-        <w:rPr>
-          <w:rFonts w:eastAsia="Times New Roman" w:cstheme="minorHAnsi"/>
-          <w:color w:val="00000A"/>
-          <w:kern w:val="1"/>
-          <w:sz w:val="20"/>
-          <w:szCs w:val="24"/>
-          <w:lang w:val="tr-TR"/>
-        </w:rPr>
-        <w:t xml:space="preserve"> Merve Sarıtaş. Lab instructor for our group Özlem Akkaya and other İnstructor</w:t>
-      </w:r>
-      <w:r>
-        <w:rPr>
-          <w:rFonts w:eastAsia="Times New Roman" w:cstheme="minorHAnsi"/>
-          <w:color w:val="00000A"/>
-          <w:kern w:val="1"/>
-          <w:sz w:val="20"/>
-          <w:szCs w:val="24"/>
-          <w:lang w:val="tr-TR"/>
-        </w:rPr>
-        <w:t xml:space="preserve">s </w:t>
-      </w:r>
-      <w:r>
-        <w:rPr>
-          <w:rFonts w:eastAsia="Times New Roman" w:cstheme="minorHAnsi"/>
-          <w:color w:val="00000A"/>
-          <w:kern w:val="1"/>
-          <w:sz w:val="20"/>
-          <w:szCs w:val="24"/>
-          <w:lang w:val="tr-TR"/>
-        </w:rPr>
-        <w:t xml:space="preserve">who have been so helpful during the semester Tuğrul Doruk, </w:t>
-      </w:r>
-      <w:r>
-        <w:rPr>
-          <w:rFonts w:eastAsia="Times New Roman" w:cstheme="minorHAnsi"/>
-          <w:color w:val="00000A"/>
-          <w:kern w:val="1"/>
-          <w:sz w:val="20"/>
-          <w:szCs w:val="24"/>
-          <w:lang w:val="tr-TR"/>
-        </w:rPr>
-        <w:t>Mine Gül Şeker, Zeynep Girgin Ersoy and Zeynep Demir Öksüz.</w:t>
+          <w:b/>
+          <w:color w:val="00000A"/>
+          <w:kern w:val="1"/>
+          <w:sz w:val="24"/>
+          <w:szCs w:val="24"/>
+          <w:lang w:val="tr-TR"/>
+        </w:rPr>
+        <w:t>REFERANS</w:t>
       </w:r>
     </w:p>
     <w:p>
@@ -7210,10 +7194,8 @@
         <w:jc w:val="both"/>
         <w:rPr>
           <w:rFonts w:eastAsia="Times New Roman" w:cstheme="minorHAnsi"/>
-          <w:b/>
-          <w:color w:val="00000A"/>
-          <w:kern w:val="1"/>
-          <w:sz w:val="28"/>
+          <w:color w:val="00000A"/>
+          <w:kern w:val="1"/>
           <w:szCs w:val="24"/>
           <w:lang w:val="tr-TR"/>
         </w:rPr>
@@ -7221,14 +7203,13 @@
       <w:r>
         <w:rPr>
           <w:rFonts w:eastAsia="Times New Roman" w:cstheme="minorHAnsi"/>
-          <w:b/>
-          <w:color w:val="00000A"/>
-          <w:kern w:val="1"/>
-          <w:sz w:val="24"/>
-          <w:szCs w:val="24"/>
-          <w:lang w:val="tr-TR"/>
-        </w:rPr>
-        <w:t>REFERENCES</w:t>
+          <w:color w:val="00000A"/>
+          <w:kern w:val="1"/>
+          <w:sz w:val="20"/>
+          <w:szCs w:val="24"/>
+          <w:lang w:val="tr-TR"/>
+        </w:rPr>
+        <w:t xml:space="preserve">[1] Baron EJ. Classification. In: Baron S, editor. Medical Microbiology. 4th edition. Galveston (TX): University of Texas Medical Branch at Galveston; 1996. Chapter 3. </w:t>
       </w:r>
     </w:p>
     <w:p>
@@ -7254,7 +7235,7 @@
           <w:szCs w:val="24"/>
           <w:lang w:val="tr-TR"/>
         </w:rPr>
-        <w:t xml:space="preserve">[1] Baron EJ. Classification. In: Baron S, editor. Medical Microbiology. 4th edition. Galveston (TX): University of Texas Medical Branch at Galveston; 1996. Chapter 3. </w:t>
+        <w:t>[2] Bartholomew JW, Mittwer T. THE GRAM STAIN. Bacteriological Reviews. 1952;16(1):1-29.</w:t>
       </w:r>
     </w:p>
     <w:p>
@@ -7280,7 +7261,7 @@
           <w:szCs w:val="24"/>
           <w:lang w:val="tr-TR"/>
         </w:rPr>
-        <w:t>[2] Bartholomew JW, Mittwer T. THE GRAM STAIN. Bacteriological Reviews. 1952;16(1):1-29.</w:t>
+        <w:t>[3] Lechtman MD, Bartholomew JW, Phillips A, Russo M. Rapid Methods of Staining Bacterial Spores at Room Temperature. Journal of Bacteriology. 1965;89(3):848-854.</w:t>
       </w:r>
     </w:p>
     <w:p>
@@ -7306,7 +7287,7 @@
           <w:szCs w:val="24"/>
           <w:lang w:val="tr-TR"/>
         </w:rPr>
-        <w:t>[3] Lechtman MD, Bartholomew JW, Phillips A, Russo M. Rapid Methods of Staining Bacterial Spores at Room Temperature. Journal of Bacteriology. 1965;89(3):848-854.</w:t>
+        <w:t>[4] Gray PHH. STAINING BACTERIAL CAPSULES. Journal of Bacteriology. 1943;45(3):301-302.</w:t>
       </w:r>
     </w:p>
     <w:p>
@@ -7333,7 +7314,7 @@
           <w:lang w:val="tr-TR"/>
         </w:rPr>
         <w:lastRenderedPageBreak/>
-        <w:t>[4] Gray PHH. STAINING BACTERIAL CAPSULES. Journal of Bacteriology. 1943;45(3):301-302.</w:t>
+        <w:t>[5] Patricia Shields, Anne Y. Tsang. 2006. Mannitol salt agar plates protocols.</w:t>
       </w:r>
     </w:p>
     <w:p>
@@ -7359,7 +7340,7 @@
           <w:szCs w:val="24"/>
           <w:lang w:val="tr-TR"/>
         </w:rPr>
-        <w:t>[5] Patricia Shields, Anne Y. Tsang. 2006. Mannitol salt agar plates protocols.</w:t>
+        <w:t>[6] Mossel DAA, Mengerink WHJ, Scholts HH. USE OF A MODIFIED MacCONKEY AGAR MEDIUM FOR THE SELECTIVE GROWTH AND ENUMERATION OF ENTEROBACTERIACEAE. Journal of Bacteriology. 1962;84(2):381.</w:t>
       </w:r>
     </w:p>
     <w:p>
@@ -7385,7 +7366,7 @@
           <w:szCs w:val="24"/>
           <w:lang w:val="tr-TR"/>
         </w:rPr>
-        <w:t>[6] Mossel DAA, Mengerink WHJ, Scholts HH. USE OF A MODIFIED MacCONKEY AGAR MEDIUM FOR THE SELECTIVE GROWTH AND ENUMERATION OF ENTEROBACTERIACEAE. Journal of Bacteriology. 1962;84(2):381.</w:t>
+        <w:t>[7] Elizabeth F. Genung and Lucy E. Thompson. COLOR DIFFUSION IN ENDO AGAR. J Bacteriol. August 1927 14:2 139-156.</w:t>
       </w:r>
     </w:p>
     <w:p>
@@ -7411,7 +7392,7 @@
           <w:szCs w:val="24"/>
           <w:lang w:val="tr-TR"/>
         </w:rPr>
-        <w:t>[7] Elizabeth F. Genung and Lucy E. Thompson. COLOR DIFFUSION IN ENDO AGAR. J Bacteriol. August 1927 14:2 139-156.</w:t>
+        <w:t xml:space="preserve">[8] Leifson, E. 1935. New culture media based on sodium desoxycholate for the isolation of intestinal pathogens and for the enumeration of colon bacilli in milk and water. J. Pathol. and Bacteriol. 40:581-599. </w:t>
       </w:r>
     </w:p>
     <w:p>
@@ -7437,7 +7418,7 @@
           <w:szCs w:val="24"/>
           <w:lang w:val="tr-TR"/>
         </w:rPr>
-        <w:t xml:space="preserve">[8] Leifson, E. 1935. New culture media based on sodium desoxycholate for the isolation of intestinal pathogens and for the enumeration of colon bacilli in milk and water. J. Pathol. and Bacteriol. 40:581-599. </w:t>
+        <w:t>[9] Buxton, R. Blood agar plates and hemolysis protocols. 2005.</w:t>
       </w:r>
     </w:p>
     <w:p>
@@ -7463,7 +7444,7 @@
           <w:szCs w:val="24"/>
           <w:lang w:val="tr-TR"/>
         </w:rPr>
-        <w:t>[9] Buxton, R. Blood agar plates and hemolysis protocols. 2005.</w:t>
+        <w:t>[10] Steel, K.J. The Oxidase Reaction as a Taxonomic Tool. J. gen. MicroMol. (1961), 25, 297-806.</w:t>
       </w:r>
     </w:p>
     <w:p>
@@ -7489,7 +7470,7 @@
           <w:szCs w:val="24"/>
           <w:lang w:val="tr-TR"/>
         </w:rPr>
-        <w:t>[10] Steel, K.J. The Oxidase Reaction as a Taxonomic Tool. J. gen. MicroMol. (1961), 25, 297-806.</w:t>
+        <w:t>[11] Whaley DN, Dowell VR, Wanderlinder LM, Lombard GL. Gelatin agar medium for detecting gelatinase production by anaerobic bacteria. Journal of Clinical Microbiology. 1982;16(2):224-229.</w:t>
       </w:r>
     </w:p>
     <w:p>
@@ -7515,7 +7496,18 @@
           <w:szCs w:val="24"/>
           <w:lang w:val="tr-TR"/>
         </w:rPr>
-        <w:t>[11] Whaley DN, Dowell VR, Wanderlinder LM, Lombard GL. Gelatin agar medium for detecting gelatinase production by anaerobic bacteria. Journal of Clinical Microbiology. 1982;16(2):224-229.</w:t>
+        <w:t>[12] Kato et al. UREASE TEST. Nihon Rinsho 51 (12), 3192-3195. 12 1993</w:t>
+      </w:r>
+      <w:r>
+        <w:rPr>
+          <w:rFonts w:eastAsia="Times New Roman" w:cstheme="minorHAnsi"/>
+          <w:color w:val="00000A"/>
+          <w:kern w:val="1"/>
+          <w:sz w:val="20"/>
+          <w:szCs w:val="24"/>
+          <w:lang w:val="tr-TR"/>
+        </w:rPr>
+        <w:t>.</w:t>
       </w:r>
     </w:p>
     <w:p>
@@ -7541,18 +7533,7 @@
           <w:szCs w:val="24"/>
           <w:lang w:val="tr-TR"/>
         </w:rPr>
-        <w:t>[12] Kato et al. UREASE TEST. Nihon Rinsho 51 (12), 3192-3195. 12 1993</w:t>
-      </w:r>
-      <w:r>
-        <w:rPr>
-          <w:rFonts w:eastAsia="Times New Roman" w:cstheme="minorHAnsi"/>
-          <w:color w:val="00000A"/>
-          <w:kern w:val="1"/>
-          <w:sz w:val="20"/>
-          <w:szCs w:val="24"/>
-          <w:lang w:val="tr-TR"/>
-        </w:rPr>
-        <w:t>.</w:t>
+        <w:t>[13] Conn HJ, Breed RS. The Use of the Nitrate-Reduction Test in Characterizing Bacteria. Journal of Bacteriology. 1919;4(3):267-290.</w:t>
       </w:r>
     </w:p>
     <w:p>
@@ -7578,7 +7559,7 @@
           <w:szCs w:val="24"/>
           <w:lang w:val="tr-TR"/>
         </w:rPr>
-        <w:t>[13] Conn HJ, Breed RS. The Use of the Nitrate-Reduction Test in Characterizing Bacteria. Journal of Bacteriology. 1919;4(3):267-290.</w:t>
+        <w:t>[14] Brooker DC, Lund ME, Blazevic DJ. Rapid Test for Lysine Decarboxylase Activity in Enterobacteriaceae. Applied Microbiology. 1973;26(4):622-623.</w:t>
       </w:r>
     </w:p>
     <w:p>
@@ -7591,6 +7572,7 @@
           <w:rFonts w:eastAsia="Times New Roman" w:cstheme="minorHAnsi"/>
           <w:color w:val="00000A"/>
           <w:kern w:val="1"/>
+          <w:sz w:val="20"/>
           <w:szCs w:val="24"/>
           <w:lang w:val="tr-TR"/>
         </w:rPr>
@@ -7604,7 +7586,7 @@
           <w:szCs w:val="24"/>
           <w:lang w:val="tr-TR"/>
         </w:rPr>
-        <w:t>[14] Brooker DC, Lund ME, Blazevic DJ. Rapid Test for Lysine Decarboxylase Activity in Enterobacteriaceae. Applied Microbiology. 1973;26(4):622-623.</w:t>
+        <w:t>[15] Clarke, P. H. &amp; Cowan, S. Biochemical Methods for Bacteriology. 2). J. gen. Microbiol; 1952. 6, 187-19.</w:t>
       </w:r>
     </w:p>
     <w:p>
@@ -7617,33 +7599,6 @@
           <w:rFonts w:eastAsia="Times New Roman" w:cstheme="minorHAnsi"/>
           <w:color w:val="00000A"/>
           <w:kern w:val="1"/>
-          <w:sz w:val="20"/>
-          <w:szCs w:val="24"/>
-          <w:lang w:val="tr-TR"/>
-        </w:rPr>
-      </w:pPr>
-      <w:r>
-        <w:rPr>
-          <w:rFonts w:eastAsia="Times New Roman" w:cstheme="minorHAnsi"/>
-          <w:color w:val="00000A"/>
-          <w:kern w:val="1"/>
-          <w:sz w:val="20"/>
-          <w:szCs w:val="24"/>
-          <w:lang w:val="tr-TR"/>
-        </w:rPr>
-        <w:t>[15] Clarke, P. H. &amp; Cowan, S. Biochemical Methods for Bacteriology. 2). J. gen. Microbiol; 1952. 6, 187-19.</w:t>
-      </w:r>
-    </w:p>
-    <w:p>
-      <w:pPr>
-        <w:autoSpaceDE w:val="0"/>
-        <w:autoSpaceDN w:val="0"/>
-        <w:adjustRightInd w:val="0"/>
-        <w:jc w:val="both"/>
-        <w:rPr>
-          <w:rFonts w:eastAsia="Times New Roman" w:cstheme="minorHAnsi"/>
-          <w:color w:val="00000A"/>
-          <w:kern w:val="1"/>
           <w:szCs w:val="24"/>
           <w:lang w:val="tr-TR"/>
         </w:rPr>
@@ -7700,15 +7655,22 @@
           <w:rFonts w:cstheme="minorHAnsi"/>
           <w:sz w:val="20"/>
         </w:rPr>
+        <w:t xml:space="preserve">[18] </w:t>
+      </w:r>
+      <w:r>
+        <w:rPr>
+          <w:rFonts w:cstheme="minorHAnsi"/>
+          <w:sz w:val="20"/>
+        </w:rPr>
+        <w:t xml:space="preserve">Camara M, Dieng A, Boye CSB. Antibiotic Susceptibility of Streptococcus Pyogenes Isolated from Respiratory Tract </w:t>
+      </w:r>
+      <w:r>
+        <w:rPr>
+          <w:rFonts w:cstheme="minorHAnsi"/>
+          <w:sz w:val="20"/>
+        </w:rPr>
         <w:lastRenderedPageBreak/>
-        <w:t xml:space="preserve">[18] </w:t>
-      </w:r>
-      <w:r>
-        <w:rPr>
-          <w:rFonts w:cstheme="minorHAnsi"/>
-          <w:sz w:val="20"/>
-        </w:rPr>
-        <w:t>Camara M, Dieng A, Boye CSB. Antibiotic Susceptibility of Streptococcus Pyogenes Isolated from Respiratory Tract Infections in Dakar, Senegal. Microbiology Insights. 2013;6:71-75. doi:10.4137/MBI.S12996.</w:t>
+        <w:t>Infections in Dakar, Senegal. Microbiology Insights. 2013;6:71-75. doi:10.4137/MBI.S12996.</w:t>
       </w:r>
     </w:p>
     <w:p>
@@ -7986,7 +7948,7 @@
           <w:rPr>
             <w:noProof/>
           </w:rPr>
-          <w:t>2</w:t>
+          <w:t>1</w:t>
         </w:r>
         <w:r>
           <w:rPr>
@@ -8843,7 +8805,7 @@
 </file>
 
 <file path=customXml/itemProps1.xml><?xml version="1.0" encoding="utf-8"?>
-<ds:datastoreItem xmlns:ds="http://schemas.openxmlformats.org/officeDocument/2006/customXml" ds:itemID="{07452DE9-517D-468B-AE24-88BF7920B2C5}">
+<ds:datastoreItem xmlns:ds="http://schemas.openxmlformats.org/officeDocument/2006/customXml" ds:itemID="{12A1E540-51D7-49B4-9F45-BAE6E00F64D7}">
   <ds:schemaRefs>
     <ds:schemaRef ds:uri="http://schemas.openxmlformats.org/officeDocument/2006/bibliography"/>
   </ds:schemaRefs>

</xml_diff>